<commit_message>
some lines in going out
</commit_message>
<xml_diff>
--- a/Going out.docx
+++ b/Going out.docx
@@ -268,7 +268,7 @@
       <w:commentRangeEnd w:id="0"/>
       <w:r>
         <w:rPr>
-          <w:rStyle w:val="Verwijzingopmerking"/>
+          <w:rStyle w:val="CommentReference"/>
         </w:rPr>
         <w:commentReference w:id="0"/>
       </w:r>
@@ -539,7 +539,7 @@
       <w:commentRangeEnd w:id="1"/>
       <w:r>
         <w:rPr>
-          <w:rStyle w:val="Verwijzingopmerking"/>
+          <w:rStyle w:val="CommentReference"/>
         </w:rPr>
         <w:commentReference w:id="1"/>
       </w:r>
@@ -864,7 +864,7 @@
       <w:commentRangeEnd w:id="2"/>
       <w:r>
         <w:rPr>
-          <w:rStyle w:val="Verwijzingopmerking"/>
+          <w:rStyle w:val="CommentReference"/>
         </w:rPr>
         <w:commentReference w:id="2"/>
       </w:r>
@@ -1928,6 +1928,148 @@
         </w:rPr>
         <w:t xml:space="preserve">Before I arrive, however, another challenger enters the ring – a lady who looks vaguely as if I may have seen her in past. </w:t>
       </w:r>
+      <w:r>
+        <w:rPr>
+          <w:rFonts w:ascii="Bell MT" w:hAnsi="Bell MT"/>
+          <w:sz w:val="24"/>
+          <w:szCs w:val="24"/>
+          <w:lang w:val="en-US"/>
+        </w:rPr>
+        <w:t>She reaches up and plants a kiss on Levin’s cheek.</w:t>
+      </w:r>
+    </w:p>
+    <w:p>
+      <w:pPr>
+        <w:rPr>
+          <w:rFonts w:ascii="Bell MT" w:hAnsi="Bell MT"/>
+          <w:sz w:val="24"/>
+          <w:szCs w:val="24"/>
+          <w:lang w:val="en-US"/>
+        </w:rPr>
+      </w:pPr>
+      <w:r>
+        <w:rPr>
+          <w:rFonts w:ascii="Bell MT" w:hAnsi="Bell MT"/>
+          <w:sz w:val="24"/>
+          <w:szCs w:val="24"/>
+          <w:lang w:val="en-US"/>
+        </w:rPr>
+        <w:t>This is obviously her way of trying to pull his attention away from Tessa. There truly are too many losing heroines in this world. I truly weep for you, being faced with such an unbeatable opponent – although Tess is too high aimed for just some guy anyway. Then, Levin puts his arm around the new girl, before kissing her back. Then, the two walk off while Tess waves.</w:t>
+      </w:r>
+    </w:p>
+    <w:p>
+      <w:pPr>
+        <w:rPr>
+          <w:rFonts w:ascii="Bell MT" w:hAnsi="Bell MT"/>
+          <w:sz w:val="24"/>
+          <w:szCs w:val="24"/>
+          <w:lang w:val="en-US"/>
+        </w:rPr>
+      </w:pPr>
+      <w:r>
+        <w:rPr>
+          <w:rFonts w:ascii="Bell MT" w:hAnsi="Bell MT"/>
+          <w:sz w:val="24"/>
+          <w:szCs w:val="24"/>
+          <w:lang w:val="en-US"/>
+        </w:rPr>
+        <w:t>Hm.</w:t>
+      </w:r>
+    </w:p>
+    <w:p>
+      <w:pPr>
+        <w:rPr>
+          <w:rFonts w:ascii="Bell MT" w:hAnsi="Bell MT"/>
+          <w:sz w:val="24"/>
+          <w:szCs w:val="24"/>
+          <w:lang w:val="en-US"/>
+        </w:rPr>
+      </w:pPr>
+      <w:r>
+        <w:rPr>
+          <w:rFonts w:ascii="Bell MT" w:hAnsi="Bell MT"/>
+          <w:sz w:val="24"/>
+          <w:szCs w:val="24"/>
+          <w:lang w:val="en-US"/>
+        </w:rPr>
+        <w:t>While I’m still contemplating the errors of my ways, Tess has suddenly closed the distance – showing up directly in front of me.</w:t>
+      </w:r>
+    </w:p>
+    <w:p>
+      <w:pPr>
+        <w:rPr>
+          <w:rFonts w:ascii="Bell MT" w:hAnsi="Bell MT"/>
+          <w:sz w:val="24"/>
+          <w:szCs w:val="24"/>
+          <w:lang w:val="en-US"/>
+        </w:rPr>
+      </w:pPr>
+      <w:r>
+        <w:rPr>
+          <w:rFonts w:ascii="Bell MT" w:hAnsi="Bell MT"/>
+          <w:sz w:val="24"/>
+          <w:szCs w:val="24"/>
+          <w:lang w:val="en-US"/>
+        </w:rPr>
+        <w:t>“I see you’re feeling better?” she asks.</w:t>
+      </w:r>
+    </w:p>
+    <w:p>
+      <w:pPr>
+        <w:rPr>
+          <w:rFonts w:ascii="Bell MT" w:hAnsi="Bell MT"/>
+          <w:sz w:val="24"/>
+          <w:szCs w:val="24"/>
+          <w:lang w:val="en-US"/>
+        </w:rPr>
+      </w:pPr>
+      <w:r>
+        <w:rPr>
+          <w:rFonts w:ascii="Bell MT" w:hAnsi="Bell MT"/>
+          <w:sz w:val="24"/>
+          <w:szCs w:val="24"/>
+          <w:lang w:val="en-US"/>
+        </w:rPr>
+        <w:t>Finally snapping out of my strange trance, I answer, “Thanks to you.”</w:t>
+      </w:r>
+    </w:p>
+    <w:p>
+      <w:pPr>
+        <w:rPr>
+          <w:rFonts w:ascii="Bell MT" w:hAnsi="Bell MT"/>
+          <w:sz w:val="24"/>
+          <w:szCs w:val="24"/>
+          <w:lang w:val="en-US"/>
+        </w:rPr>
+      </w:pPr>
+      <w:r>
+        <w:rPr>
+          <w:rFonts w:ascii="Bell MT" w:hAnsi="Bell MT"/>
+          <w:sz w:val="24"/>
+          <w:szCs w:val="24"/>
+          <w:lang w:val="en-US"/>
+        </w:rPr>
+        <w:t>She smiles softly at me without a response. Then, she beckons back to the other two.</w:t>
+      </w:r>
+    </w:p>
+    <w:p>
+      <w:pPr>
+        <w:rPr>
+          <w:rFonts w:ascii="Bell MT" w:hAnsi="Bell MT"/>
+          <w:sz w:val="24"/>
+          <w:szCs w:val="24"/>
+          <w:lang w:val="en-US"/>
+        </w:rPr>
+      </w:pPr>
+      <w:r>
+        <w:rPr>
+          <w:rFonts w:ascii="Bell MT" w:hAnsi="Bell MT"/>
+          <w:sz w:val="24"/>
+          <w:szCs w:val="24"/>
+          <w:lang w:val="en-US"/>
+        </w:rPr>
+        <w:t>“Do you know them?”</w:t>
+      </w:r>
     </w:p>
     <w:p>
       <w:pPr>
@@ -2147,7 +2289,6 @@
           <w:szCs w:val="24"/>
           <w:lang w:val="en-US"/>
         </w:rPr>
-        <w:lastRenderedPageBreak/>
         <w:t>“Trish, my bish, how the fuck you doing these days? I heard you and Devin finally broke up.”</w:t>
       </w:r>
     </w:p>
@@ -2462,6 +2603,7 @@
           <w:szCs w:val="24"/>
           <w:lang w:val="en-US"/>
         </w:rPr>
+        <w:lastRenderedPageBreak/>
         <w:t>Trying to prevent a reoccurrence of the previous incident that just passed, I take a moment to consider my response.</w:t>
       </w:r>
     </w:p>
@@ -2614,7 +2756,6 @@
           <w:szCs w:val="24"/>
           <w:lang w:val="en-US"/>
         </w:rPr>
-        <w:lastRenderedPageBreak/>
         <w:t>“You had quite a nice vibe going earlier, didn’t you Triss? Don’t tell me…”</w:t>
       </w:r>
     </w:p>
@@ -2996,6 +3137,7 @@
           <w:szCs w:val="24"/>
           <w:lang w:val="en-US"/>
         </w:rPr>
+        <w:lastRenderedPageBreak/>
         <w:t>“Tesco’s</w:t>
       </w:r>
       <w:r>
@@ -3043,26 +3185,80 @@
           <w:szCs w:val="24"/>
           <w:lang w:val="en-US"/>
         </w:rPr>
-        <w:t>Sitting in the passenger seat of {name}’s car while the radio blares shitty mumble rap, I wonder what in the world brought me here.</w:t>
-      </w:r>
-    </w:p>
-    <w:p>
-      <w:pPr>
-        <w:rPr>
-          <w:rFonts w:ascii="Bell MT" w:hAnsi="Bell MT"/>
-          <w:sz w:val="24"/>
-          <w:szCs w:val="24"/>
-          <w:lang w:val="en-US"/>
-        </w:rPr>
-      </w:pPr>
-      <w:r>
-        <w:rPr>
-          <w:rFonts w:ascii="Bell MT" w:hAnsi="Bell MT"/>
-          <w:sz w:val="24"/>
-          <w:szCs w:val="24"/>
-          <w:lang w:val="en-US"/>
-        </w:rPr>
-        <w:t>“Who the fuck put this shit ass-song on?” he says.</w:t>
+        <w:t xml:space="preserve">Sitting in the passenger seat of </w:t>
+      </w:r>
+      <w:r>
+        <w:rPr>
+          <w:rFonts w:ascii="Bell MT" w:hAnsi="Bell MT"/>
+          <w:sz w:val="24"/>
+          <w:szCs w:val="24"/>
+          <w:lang w:val="en-US"/>
+        </w:rPr>
+        <w:t>Liam</w:t>
+      </w:r>
+      <w:r>
+        <w:rPr>
+          <w:rFonts w:ascii="Bell MT" w:hAnsi="Bell MT"/>
+          <w:sz w:val="24"/>
+          <w:szCs w:val="24"/>
+          <w:lang w:val="en-US"/>
+        </w:rPr>
+        <w:t>’s car while the radio blares shitty mumble rap, I wonder what in the world brought me here.</w:t>
+      </w:r>
+    </w:p>
+    <w:p>
+      <w:pPr>
+        <w:rPr>
+          <w:rFonts w:ascii="Bell MT" w:hAnsi="Bell MT"/>
+          <w:sz w:val="24"/>
+          <w:szCs w:val="24"/>
+          <w:lang w:val="en-US"/>
+        </w:rPr>
+      </w:pPr>
+      <w:r>
+        <w:rPr>
+          <w:rFonts w:ascii="Bell MT" w:hAnsi="Bell MT"/>
+          <w:sz w:val="24"/>
+          <w:szCs w:val="24"/>
+          <w:lang w:val="en-US"/>
+        </w:rPr>
+        <w:t>“Who the fuck put this shit</w:t>
+      </w:r>
+      <w:r>
+        <w:rPr>
+          <w:rFonts w:ascii="Bell MT" w:hAnsi="Bell MT"/>
+          <w:sz w:val="24"/>
+          <w:szCs w:val="24"/>
+          <w:lang w:val="en-US"/>
+        </w:rPr>
+        <w:t>-</w:t>
+      </w:r>
+      <w:r>
+        <w:rPr>
+          <w:rFonts w:ascii="Bell MT" w:hAnsi="Bell MT"/>
+          <w:sz w:val="24"/>
+          <w:szCs w:val="24"/>
+          <w:lang w:val="en-US"/>
+        </w:rPr>
+        <w:t>ass</w:t>
+      </w:r>
+      <w:r>
+        <w:rPr>
+          <w:rFonts w:ascii="Bell MT" w:hAnsi="Bell MT"/>
+          <w:sz w:val="24"/>
+          <w:szCs w:val="24"/>
+          <w:lang w:val="en-US"/>
+        </w:rPr>
+        <w:t xml:space="preserve"> </w:t>
+      </w:r>
+      <w:r>
+        <w:rPr>
+          <w:rFonts w:ascii="Bell MT" w:hAnsi="Bell MT"/>
+          <w:sz w:val="24"/>
+          <w:szCs w:val="24"/>
+          <w:lang w:val="en-US"/>
+        </w:rPr>
+        <w:t>song on?” he says.</w:t>
       </w:r>
     </w:p>
     <w:p>
@@ -3138,11 +3334,11 @@
   <w:comment w:id="0" w:author="Sylvan Elderson (22128387)" w:date="2023-10-26T11:40:00Z" w:initials="SE">
     <w:p>
       <w:pPr>
-        <w:pStyle w:val="Tekstopmerking"/>
-      </w:pPr>
-      <w:r>
-        <w:rPr>
-          <w:rStyle w:val="Verwijzingopmerking"/>
+        <w:pStyle w:val="CommentText"/>
+      </w:pPr>
+      <w:r>
+        <w:rPr>
+          <w:rStyle w:val="CommentReference"/>
         </w:rPr>
         <w:annotationRef/>
       </w:r>
@@ -3154,11 +3350,11 @@
   <w:comment w:id="1" w:author="Sylvan Elderson (22128387)" w:date="2023-10-26T11:41:00Z" w:initials="SE">
     <w:p>
       <w:pPr>
-        <w:pStyle w:val="Tekstopmerking"/>
-      </w:pPr>
-      <w:r>
-        <w:rPr>
-          <w:rStyle w:val="Verwijzingopmerking"/>
+        <w:pStyle w:val="CommentText"/>
+      </w:pPr>
+      <w:r>
+        <w:rPr>
+          <w:rStyle w:val="CommentReference"/>
         </w:rPr>
         <w:annotationRef/>
       </w:r>
@@ -3170,11 +3366,11 @@
   <w:comment w:id="2" w:author="Sylvan Elderson (22128387)" w:date="2023-10-26T11:40:00Z" w:initials="SE">
     <w:p>
       <w:pPr>
-        <w:pStyle w:val="Tekstopmerking"/>
-      </w:pPr>
-      <w:r>
-        <w:rPr>
-          <w:rStyle w:val="Verwijzingopmerking"/>
+        <w:pStyle w:val="CommentText"/>
+      </w:pPr>
+      <w:r>
+        <w:rPr>
+          <w:rStyle w:val="CommentReference"/>
         </w:rPr>
         <w:annotationRef/>
       </w:r>
@@ -3615,20 +3811,20 @@
     <w:lsdException w:name="Unresolved Mention" w:semiHidden="1" w:unhideWhenUsed="1"/>
     <w:lsdException w:name="Smart Link" w:semiHidden="1" w:unhideWhenUsed="1"/>
   </w:latentStyles>
-  <w:style w:type="paragraph" w:default="1" w:styleId="Standaard">
+  <w:style w:type="paragraph" w:default="1" w:styleId="Normal">
     <w:name w:val="Normal"/>
     <w:qFormat/>
     <w:rPr>
       <w:lang w:val="en-GB"/>
     </w:rPr>
   </w:style>
-  <w:style w:type="character" w:default="1" w:styleId="Standaardalinea-lettertype">
+  <w:style w:type="character" w:default="1" w:styleId="DefaultParagraphFont">
     <w:name w:val="Default Paragraph Font"/>
     <w:uiPriority w:val="1"/>
     <w:semiHidden/>
     <w:unhideWhenUsed/>
   </w:style>
-  <w:style w:type="table" w:default="1" w:styleId="Standaardtabel">
+  <w:style w:type="table" w:default="1" w:styleId="TableNormal">
     <w:name w:val="Normal Table"/>
     <w:uiPriority w:val="99"/>
     <w:semiHidden/>
@@ -3643,15 +3839,15 @@
       </w:tblCellMar>
     </w:tblPr>
   </w:style>
-  <w:style w:type="numbering" w:default="1" w:styleId="Geenlijst">
+  <w:style w:type="numbering" w:default="1" w:styleId="NoList">
     <w:name w:val="No List"/>
     <w:uiPriority w:val="99"/>
     <w:semiHidden/>
     <w:unhideWhenUsed/>
   </w:style>
-  <w:style w:type="character" w:styleId="Verwijzingopmerking">
+  <w:style w:type="character" w:styleId="CommentReference">
     <w:name w:val="annotation reference"/>
-    <w:basedOn w:val="Standaardalinea-lettertype"/>
+    <w:basedOn w:val="DefaultParagraphFont"/>
     <w:uiPriority w:val="99"/>
     <w:semiHidden/>
     <w:unhideWhenUsed/>
@@ -3661,10 +3857,10 @@
       <w:szCs w:val="16"/>
     </w:rPr>
   </w:style>
-  <w:style w:type="paragraph" w:styleId="Tekstopmerking">
+  <w:style w:type="paragraph" w:styleId="CommentText">
     <w:name w:val="annotation text"/>
-    <w:basedOn w:val="Standaard"/>
-    <w:link w:val="TekstopmerkingChar"/>
+    <w:basedOn w:val="Normal"/>
+    <w:link w:val="CommentTextChar"/>
     <w:uiPriority w:val="99"/>
     <w:unhideWhenUsed/>
     <w:rsid w:val="004A5A79"/>
@@ -3676,10 +3872,10 @@
       <w:szCs w:val="20"/>
     </w:rPr>
   </w:style>
-  <w:style w:type="character" w:customStyle="1" w:styleId="TekstopmerkingChar">
-    <w:name w:val="Tekst opmerking Char"/>
-    <w:basedOn w:val="Standaardalinea-lettertype"/>
-    <w:link w:val="Tekstopmerking"/>
+  <w:style w:type="character" w:customStyle="1" w:styleId="CommentTextChar">
+    <w:name w:val="Comment Text Char"/>
+    <w:basedOn w:val="DefaultParagraphFont"/>
+    <w:link w:val="CommentText"/>
     <w:uiPriority w:val="99"/>
     <w:rsid w:val="004A5A79"/>
     <w:rPr>
@@ -3688,11 +3884,11 @@
       <w:lang w:val="en-GB"/>
     </w:rPr>
   </w:style>
-  <w:style w:type="paragraph" w:styleId="Onderwerpvanopmerking">
+  <w:style w:type="paragraph" w:styleId="CommentSubject">
     <w:name w:val="annotation subject"/>
-    <w:basedOn w:val="Tekstopmerking"/>
-    <w:next w:val="Tekstopmerking"/>
-    <w:link w:val="OnderwerpvanopmerkingChar"/>
+    <w:basedOn w:val="CommentText"/>
+    <w:next w:val="CommentText"/>
+    <w:link w:val="CommentSubjectChar"/>
     <w:uiPriority w:val="99"/>
     <w:semiHidden/>
     <w:unhideWhenUsed/>
@@ -3702,10 +3898,10 @@
       <w:bCs/>
     </w:rPr>
   </w:style>
-  <w:style w:type="character" w:customStyle="1" w:styleId="OnderwerpvanopmerkingChar">
-    <w:name w:val="Onderwerp van opmerking Char"/>
-    <w:basedOn w:val="TekstopmerkingChar"/>
-    <w:link w:val="Onderwerpvanopmerking"/>
+  <w:style w:type="character" w:customStyle="1" w:styleId="CommentSubjectChar">
+    <w:name w:val="Comment Subject Char"/>
+    <w:basedOn w:val="CommentTextChar"/>
+    <w:link w:val="CommentSubject"/>
     <w:uiPriority w:val="99"/>
     <w:semiHidden/>
     <w:rsid w:val="004A5A79"/>

</xml_diff>